<commit_message>
Adding Chart to docx output, closes #36
</commit_message>
<xml_diff>
--- a/server/data/template.docx
+++ b/server/data/template.docx
@@ -1697,6 +1697,7 @@
             <w:pPr>
               <w:spacing w:after="0" w:line="240" w:lineRule="auto"/>
               <w:ind w:left="0" w:right="0"/>
+              <w:jc w:val="center"/>
               <w:rPr>
                 <w:b/>
                 <w:color w:val="FFFFFF"/>
@@ -1705,9 +1706,18 @@
             <w:r>
               <w:rPr>
                 <w:b/>
-                <w:color w:val="FFFFFF"/>
+                <w:sz w:val="32"/>
+                <w:szCs w:val="32"/>
               </w:rPr>
               <w:t>Risks</w:t>
+            </w:r>
+            <w:r>
+              <w:rPr>
+                <w:b/>
+                <w:sz w:val="32"/>
+                <w:szCs w:val="32"/>
+              </w:rPr>
+              <w:t xml:space="preserve"> Counts</w:t>
             </w:r>
           </w:p>
         </w:tc>
@@ -1773,8 +1783,31 @@
               </w:pBdr>
               <w:spacing w:after="0" w:line="240" w:lineRule="auto"/>
               <w:ind w:left="0" w:right="0"/>
-              <w:rPr>
-                <w:b/>
+              <w:jc w:val="center"/>
+              <w:rPr>
+                <w:noProof/>
+              </w:rPr>
+            </w:pPr>
+            <w:r>
+              <w:rPr>
+                <w:noProof/>
+              </w:rPr>
+              <w:t>{{chart}}</w:t>
+            </w:r>
+          </w:p>
+          <w:p>
+            <w:pPr>
+              <w:pBdr>
+                <w:top w:val="nil"/>
+                <w:left w:val="nil"/>
+                <w:bottom w:val="nil"/>
+                <w:right w:val="nil"/>
+                <w:between w:val="nil"/>
+              </w:pBdr>
+              <w:spacing w:after="0" w:line="240" w:lineRule="auto"/>
+              <w:ind w:left="0" w:right="0"/>
+              <w:rPr>
+                <w:noProof/>
               </w:rPr>
             </w:pPr>
           </w:p>
@@ -1789,114 +1822,6 @@
               </w:pBdr>
               <w:spacing w:after="0" w:line="240" w:lineRule="auto"/>
               <w:ind w:left="0" w:right="0"/>
-              <w:rPr>
-                <w:b/>
-              </w:rPr>
-            </w:pPr>
-          </w:p>
-          <w:p>
-            <w:pPr>
-              <w:pBdr>
-                <w:top w:val="nil"/>
-                <w:left w:val="nil"/>
-                <w:bottom w:val="nil"/>
-                <w:right w:val="nil"/>
-                <w:between w:val="nil"/>
-              </w:pBdr>
-              <w:spacing w:after="0" w:line="240" w:lineRule="auto"/>
-              <w:ind w:left="0" w:right="0"/>
-              <w:jc w:val="center"/>
-              <w:rPr>
-                <w:noProof/>
-              </w:rPr>
-            </w:pPr>
-            <w:r>
-              <w:rPr>
-                <w:noProof/>
-              </w:rPr>
-              <w:t>{{chart}}</w:t>
-            </w:r>
-          </w:p>
-          <w:p>
-            <w:pPr>
-              <w:pBdr>
-                <w:top w:val="nil"/>
-                <w:left w:val="nil"/>
-                <w:bottom w:val="nil"/>
-                <w:right w:val="nil"/>
-                <w:between w:val="nil"/>
-              </w:pBdr>
-              <w:spacing w:after="0" w:line="240" w:lineRule="auto"/>
-              <w:ind w:left="0" w:right="0"/>
-              <w:jc w:val="center"/>
-              <w:rPr>
-                <w:noProof/>
-              </w:rPr>
-            </w:pPr>
-          </w:p>
-          <w:p>
-            <w:pPr>
-              <w:pBdr>
-                <w:top w:val="nil"/>
-                <w:left w:val="nil"/>
-                <w:bottom w:val="nil"/>
-                <w:right w:val="nil"/>
-                <w:between w:val="nil"/>
-              </w:pBdr>
-              <w:spacing w:after="0" w:line="240" w:lineRule="auto"/>
-              <w:ind w:left="0" w:right="0"/>
-              <w:jc w:val="center"/>
-              <w:rPr>
-                <w:noProof/>
-              </w:rPr>
-            </w:pPr>
-          </w:p>
-          <w:p>
-            <w:pPr>
-              <w:pBdr>
-                <w:top w:val="nil"/>
-                <w:left w:val="nil"/>
-                <w:bottom w:val="nil"/>
-                <w:right w:val="nil"/>
-                <w:between w:val="nil"/>
-              </w:pBdr>
-              <w:spacing w:after="0" w:line="240" w:lineRule="auto"/>
-              <w:ind w:left="0" w:right="0"/>
-              <w:jc w:val="center"/>
-              <w:rPr>
-                <w:noProof/>
-              </w:rPr>
-            </w:pPr>
-          </w:p>
-          <w:p>
-            <w:pPr>
-              <w:pBdr>
-                <w:top w:val="nil"/>
-                <w:left w:val="nil"/>
-                <w:bottom w:val="nil"/>
-                <w:right w:val="nil"/>
-                <w:between w:val="nil"/>
-              </w:pBdr>
-              <w:spacing w:after="0" w:line="240" w:lineRule="auto"/>
-              <w:ind w:left="0" w:right="0"/>
-              <w:jc w:val="center"/>
-              <w:rPr>
-                <w:noProof/>
-              </w:rPr>
-            </w:pPr>
-          </w:p>
-          <w:p>
-            <w:pPr>
-              <w:pBdr>
-                <w:top w:val="nil"/>
-                <w:left w:val="nil"/>
-                <w:bottom w:val="nil"/>
-                <w:right w:val="nil"/>
-                <w:between w:val="nil"/>
-              </w:pBdr>
-              <w:spacing w:after="0" w:line="240" w:lineRule="auto"/>
-              <w:ind w:left="0" w:right="0"/>
-              <w:jc w:val="center"/>
             </w:pPr>
           </w:p>
         </w:tc>

</xml_diff>